<commit_message>
22 Nov data 2019
</commit_message>
<xml_diff>
--- a/Assignment_doc_prepare/04_Class/Class_in_detail.docx
+++ b/Assignment_doc_prepare/04_Class/Class_in_detail.docx
@@ -51,15 +51,7 @@
           <w:bCs/>
           <w:u w:val="none"/>
         </w:rPr>
-        <w:t>W</w:t>
-      </w:r>
-      <w:r>
-        <w:rPr>
-          <w:b/>
-          <w:bCs/>
-          <w:u w:val="none"/>
-        </w:rPr>
-        <w:t>hat?</w:t>
+        <w:t>What?</w:t>
       </w:r>
     </w:p>
     <w:p>
@@ -80,34 +72,23 @@
           <w:b w:val="false"/>
           <w:bCs w:val="false"/>
         </w:rPr>
-        <w:t xml:space="preserve"> </w:t>
-      </w:r>
-      <w:r>
-        <w:rPr>
-          <w:b w:val="false"/>
-          <w:bCs w:val="false"/>
-        </w:rPr>
-        <w:t xml:space="preserve">is a </w:t>
-      </w:r>
-      <w:r>
-        <w:rPr>
-          <w:b w:val="false"/>
-          <w:bCs w:val="false"/>
-        </w:rPr>
-        <w:t>user defined data type, which holds its own data members and member functions, which can be accessed and used by creating an instance of that class. A class is like a blueprint for an object.</w:t>
-      </w:r>
-    </w:p>
-    <w:p>
-      <w:pPr>
-        <w:pStyle w:val="Normal"/>
-        <w:rPr>
-          <w:b w:val="false"/>
-          <w:b w:val="false"/>
-          <w:bCs w:val="false"/>
-        </w:rPr>
-      </w:pPr>
-      <w:r>
-        <w:rPr/>
+        <w:t xml:space="preserve"> is a user defined data type, which holds its own data members and member functions, which can be accessed and used by creating an instance of that class. A class is like a blueprint for an object.</w:t>
+      </w:r>
+    </w:p>
+    <w:p>
+      <w:pPr>
+        <w:pStyle w:val="Normal"/>
+        <w:rPr>
+          <w:b w:val="false"/>
+          <w:b w:val="false"/>
+          <w:bCs w:val="false"/>
+        </w:rPr>
+      </w:pPr>
+      <w:r>
+        <w:rPr>
+          <w:b w:val="false"/>
+          <w:bCs w:val="false"/>
+        </w:rPr>
       </w:r>
     </w:p>
     <w:p>
@@ -151,7 +132,10 @@
         </w:rPr>
       </w:pPr>
       <w:r>
-        <w:rPr/>
+        <w:rPr>
+          <w:b w:val="false"/>
+          <w:bCs w:val="false"/>
+        </w:rPr>
       </w:r>
     </w:p>
     <w:p>
@@ -349,8 +333,9 @@
       </w:pPr>
       <w:r>
         <w:rPr>
-          <w:b/>
-          <w:bCs/>
+          <w:b w:val="false"/>
+          <w:bCs w:val="false"/>
+          <w:u w:val="none"/>
         </w:rPr>
       </w:r>
     </w:p>
@@ -474,7 +459,7 @@
         <w:pStyle w:val="Normal"/>
         <w:numPr>
           <w:ilvl w:val="0"/>
-          <w:numId w:val="2"/>
+          <w:numId w:val="3"/>
         </w:numPr>
         <w:rPr>
           <w:b w:val="false"/>
@@ -497,7 +482,7 @@
         <w:pStyle w:val="Normal"/>
         <w:numPr>
           <w:ilvl w:val="0"/>
-          <w:numId w:val="2"/>
+          <w:numId w:val="3"/>
         </w:numPr>
         <w:rPr>
           <w:b w:val="false"/>
@@ -520,7 +505,7 @@
         <w:pStyle w:val="Normal"/>
         <w:numPr>
           <w:ilvl w:val="0"/>
-          <w:numId w:val="2"/>
+          <w:numId w:val="3"/>
         </w:numPr>
         <w:rPr>
           <w:b w:val="false"/>
@@ -1159,9 +1144,8 @@
       </w:pPr>
       <w:r>
         <w:rPr>
-          <w:b/>
-          <w:bCs/>
-          <w:u w:val="none"/>
+          <w:b w:val="false"/>
+          <w:bCs w:val="false"/>
         </w:rPr>
       </w:r>
     </w:p>
@@ -1252,9 +1236,8 @@
       </w:pPr>
       <w:r>
         <w:rPr>
-          <w:b/>
-          <w:bCs/>
-          <w:u w:val="none"/>
+          <w:b w:val="false"/>
+          <w:bCs w:val="false"/>
         </w:rPr>
       </w:r>
     </w:p>
@@ -2978,14 +2961,7 @@
           <w:color w:val="006600"/>
           <w:u w:val="none"/>
         </w:rPr>
-        <w:t>ClassName (const ClassName &amp;old_obj)</w:t>
-      </w:r>
-      <w:r>
-        <w:rPr>
-          <w:color w:val="006600"/>
-          <w:u w:val="none"/>
-        </w:rPr>
-        <w:t>{ //define }</w:t>
+        <w:t>ClassName (const ClassName &amp;old_obj){ //define }</w:t>
       </w:r>
     </w:p>
     <w:p>
@@ -2993,7 +2969,7 @@
         <w:pStyle w:val="Heading4"/>
         <w:numPr>
           <w:ilvl w:val="3"/>
-          <w:numId w:val="1"/>
+          <w:numId w:val="2"/>
         </w:numPr>
         <w:ind w:left="0" w:hanging="0"/>
         <w:rPr>
@@ -3027,7 +3003,6 @@
       </w:pPr>
       <w:r>
         <w:rPr>
-          <w:rFonts w:ascii="Liberation Serif" w:hAnsi="Liberation Serif"/>
           <w:b w:val="false"/>
           <w:bCs w:val="false"/>
           <w:i w:val="false"/>
@@ -3045,7 +3020,6 @@
       </w:pPr>
       <w:r>
         <w:rPr>
-          <w:rFonts w:ascii="Liberation Serif" w:hAnsi="Liberation Serif"/>
           <w:b w:val="false"/>
           <w:bCs w:val="false"/>
           <w:i w:val="false"/>
@@ -3055,6 +3029,60 @@
         </w:rPr>
         <w:t xml:space="preserve">2. </w:t>
       </w:r>
+      <w:r>
+        <w:rPr>
+          <w:i w:val="false"/>
+          <w:iCs w:val="false"/>
+          <w:sz w:val="24"/>
+          <w:szCs w:val="24"/>
+        </w:rPr>
+        <w:t>When an object of the class is passed (to a function) by value as an argument.</w:t>
+      </w:r>
+    </w:p>
+    <w:p>
+      <w:pPr>
+        <w:pStyle w:val="TextBody"/>
+        <w:rPr/>
+      </w:pPr>
+      <w:r>
+        <w:rPr>
+          <w:b w:val="false"/>
+          <w:bCs w:val="false"/>
+          <w:i w:val="false"/>
+          <w:iCs w:val="false"/>
+          <w:sz w:val="24"/>
+          <w:szCs w:val="24"/>
+        </w:rPr>
+        <w:t>3. When an object is constructed based on another object of the same class.</w:t>
+      </w:r>
+    </w:p>
+    <w:p>
+      <w:pPr>
+        <w:pStyle w:val="TextBody"/>
+        <w:rPr/>
+      </w:pPr>
+      <w:r>
+        <w:rPr>
+          <w:b w:val="false"/>
+          <w:bCs w:val="false"/>
+          <w:i w:val="false"/>
+          <w:iCs w:val="false"/>
+          <w:sz w:val="24"/>
+          <w:szCs w:val="24"/>
+        </w:rPr>
+        <w:t>4. When the compiler generates a temporary object.</w:t>
+      </w:r>
+    </w:p>
+    <w:p>
+      <w:pPr>
+        <w:pStyle w:val="Heading4"/>
+        <w:numPr>
+          <w:ilvl w:val="3"/>
+          <w:numId w:val="2"/>
+        </w:numPr>
+        <w:ind w:left="0" w:hanging="0"/>
+        <w:rPr/>
+      </w:pPr>
       <w:r>
         <w:rPr>
           <w:rFonts w:ascii="Liberation Serif" w:hAnsi="Liberation Serif"/>
@@ -3063,63 +3091,6 @@
           <w:sz w:val="24"/>
           <w:szCs w:val="24"/>
         </w:rPr>
-        <w:t>When an object of the class is passed (to a function) by value as an argument.</w:t>
-      </w:r>
-    </w:p>
-    <w:p>
-      <w:pPr>
-        <w:pStyle w:val="TextBody"/>
-        <w:rPr/>
-      </w:pPr>
-      <w:r>
-        <w:rPr>
-          <w:rFonts w:ascii="Liberation Serif" w:hAnsi="Liberation Serif"/>
-          <w:b w:val="false"/>
-          <w:bCs w:val="false"/>
-          <w:i w:val="false"/>
-          <w:iCs w:val="false"/>
-          <w:sz w:val="24"/>
-          <w:szCs w:val="24"/>
-        </w:rPr>
-        <w:t>3. When an object is constructed based on another object of the same class.</w:t>
-      </w:r>
-    </w:p>
-    <w:p>
-      <w:pPr>
-        <w:pStyle w:val="TextBody"/>
-        <w:rPr/>
-      </w:pPr>
-      <w:r>
-        <w:rPr>
-          <w:rFonts w:ascii="Liberation Serif" w:hAnsi="Liberation Serif"/>
-          <w:b w:val="false"/>
-          <w:bCs w:val="false"/>
-          <w:i w:val="false"/>
-          <w:iCs w:val="false"/>
-          <w:sz w:val="24"/>
-          <w:szCs w:val="24"/>
-        </w:rPr>
-        <w:t>4. When the compiler generates a temporary object.</w:t>
-      </w:r>
-    </w:p>
-    <w:p>
-      <w:pPr>
-        <w:pStyle w:val="Heading4"/>
-        <w:numPr>
-          <w:ilvl w:val="3"/>
-          <w:numId w:val="1"/>
-        </w:numPr>
-        <w:ind w:left="0" w:hanging="0"/>
-        <w:rPr/>
-      </w:pPr>
-      <w:r>
-        <w:rPr>
-          <w:rFonts w:ascii="Liberation Serif" w:hAnsi="Liberation Serif"/>
-          <w:i w:val="false"/>
-          <w:iCs w:val="false"/>
-          <w:sz w:val="24"/>
-          <w:szCs w:val="24"/>
-        </w:rPr>
         <w:t>#04_Pgm</w:t>
       </w:r>
     </w:p>
@@ -3174,11 +3145,29 @@
       </w:pPr>
       <w:r>
         <w:rPr>
+          <w:u w:val="none"/>
+        </w:rPr>
+      </w:r>
+    </w:p>
+    <w:p>
+      <w:pPr>
+        <w:pStyle w:val="Normal"/>
+        <w:rPr>
+          <w:b w:val="false"/>
           <w:b w:val="false"/>
           <w:bCs w:val="false"/>
           <w:color w:val="006600"/>
           <w:u w:val="single"/>
         </w:rPr>
+      </w:pPr>
+      <w:r>
+        <w:rPr>
+          <w:b w:val="false"/>
+          <w:bCs w:val="false"/>
+          <w:color w:val="006600"/>
+          <w:u w:val="none"/>
+        </w:rPr>
+        <w:t>class Point</w:t>
       </w:r>
     </w:p>
     <w:p>
@@ -3199,7 +3188,7 @@
           <w:color w:val="006600"/>
           <w:u w:val="none"/>
         </w:rPr>
-        <w:t>class Point</w:t>
+        <w:t>{</w:t>
       </w:r>
     </w:p>
     <w:p>
@@ -3220,6 +3209,309 @@
           <w:color w:val="006600"/>
           <w:u w:val="none"/>
         </w:rPr>
+        <w:t>private:</w:t>
+      </w:r>
+    </w:p>
+    <w:p>
+      <w:pPr>
+        <w:pStyle w:val="Normal"/>
+        <w:rPr>
+          <w:b w:val="false"/>
+          <w:b w:val="false"/>
+          <w:bCs w:val="false"/>
+          <w:color w:val="006600"/>
+          <w:u w:val="single"/>
+        </w:rPr>
+      </w:pPr>
+      <w:r>
+        <w:rPr>
+          <w:b w:val="false"/>
+          <w:bCs w:val="false"/>
+          <w:color w:val="006600"/>
+          <w:u w:val="none"/>
+        </w:rPr>
+        <w:t xml:space="preserve">    </w:t>
+      </w:r>
+      <w:r>
+        <w:rPr>
+          <w:b w:val="false"/>
+          <w:bCs w:val="false"/>
+          <w:color w:val="006600"/>
+          <w:u w:val="none"/>
+        </w:rPr>
+        <w:t>int x, y;</w:t>
+      </w:r>
+    </w:p>
+    <w:p>
+      <w:pPr>
+        <w:pStyle w:val="Normal"/>
+        <w:rPr>
+          <w:b w:val="false"/>
+          <w:b w:val="false"/>
+          <w:bCs w:val="false"/>
+          <w:color w:val="006600"/>
+          <w:u w:val="single"/>
+        </w:rPr>
+      </w:pPr>
+      <w:r>
+        <w:rPr>
+          <w:b w:val="false"/>
+          <w:bCs w:val="false"/>
+          <w:color w:val="006600"/>
+          <w:u w:val="none"/>
+        </w:rPr>
+        <w:t>public:</w:t>
+      </w:r>
+    </w:p>
+    <w:p>
+      <w:pPr>
+        <w:pStyle w:val="Normal"/>
+        <w:rPr>
+          <w:b w:val="false"/>
+          <w:b w:val="false"/>
+          <w:bCs w:val="false"/>
+          <w:color w:val="006600"/>
+          <w:u w:val="single"/>
+        </w:rPr>
+      </w:pPr>
+      <w:r>
+        <w:rPr>
+          <w:b w:val="false"/>
+          <w:bCs w:val="false"/>
+          <w:color w:val="006600"/>
+          <w:u w:val="none"/>
+        </w:rPr>
+        <w:t xml:space="preserve">    </w:t>
+      </w:r>
+      <w:r>
+        <w:rPr>
+          <w:b w:val="false"/>
+          <w:bCs w:val="false"/>
+          <w:color w:val="006600"/>
+          <w:u w:val="none"/>
+        </w:rPr>
+        <w:t>Point(int x1, int y1) { x = x1; y = y1; }</w:t>
+      </w:r>
+    </w:p>
+    <w:p>
+      <w:pPr>
+        <w:pStyle w:val="Normal"/>
+        <w:rPr>
+          <w:u w:val="none"/>
+        </w:rPr>
+      </w:pPr>
+      <w:r>
+        <w:rPr>
+          <w:u w:val="none"/>
+        </w:rPr>
+      </w:r>
+    </w:p>
+    <w:p>
+      <w:pPr>
+        <w:pStyle w:val="Normal"/>
+        <w:rPr>
+          <w:b w:val="false"/>
+          <w:b w:val="false"/>
+          <w:bCs w:val="false"/>
+          <w:color w:val="006600"/>
+          <w:u w:val="single"/>
+        </w:rPr>
+      </w:pPr>
+      <w:r>
+        <w:rPr>
+          <w:b w:val="false"/>
+          <w:bCs w:val="false"/>
+          <w:color w:val="006600"/>
+          <w:u w:val="none"/>
+        </w:rPr>
+        <w:t xml:space="preserve">    </w:t>
+      </w:r>
+      <w:r>
+        <w:rPr>
+          <w:b w:val="false"/>
+          <w:bCs w:val="false"/>
+          <w:color w:val="006600"/>
+          <w:u w:val="none"/>
+        </w:rPr>
+        <w:t xml:space="preserve">// Copy constructor </w:t>
+      </w:r>
+    </w:p>
+    <w:p>
+      <w:pPr>
+        <w:pStyle w:val="Normal"/>
+        <w:rPr>
+          <w:b w:val="false"/>
+          <w:b w:val="false"/>
+          <w:bCs w:val="false"/>
+          <w:color w:val="006600"/>
+          <w:u w:val="single"/>
+        </w:rPr>
+      </w:pPr>
+      <w:r>
+        <w:rPr>
+          <w:b w:val="false"/>
+          <w:bCs w:val="false"/>
+          <w:color w:val="006600"/>
+          <w:u w:val="none"/>
+        </w:rPr>
+        <w:t xml:space="preserve">    </w:t>
+      </w:r>
+      <w:r>
+        <w:rPr>
+          <w:b w:val="false"/>
+          <w:bCs w:val="false"/>
+          <w:color w:val="006600"/>
+          <w:u w:val="none"/>
+        </w:rPr>
+        <w:t>Point(const Point &amp;p2) {x = p2.x; y = p2.y; }</w:t>
+      </w:r>
+    </w:p>
+    <w:p>
+      <w:pPr>
+        <w:pStyle w:val="Normal"/>
+        <w:rPr>
+          <w:u w:val="none"/>
+        </w:rPr>
+      </w:pPr>
+      <w:r>
+        <w:rPr>
+          <w:u w:val="none"/>
+        </w:rPr>
+      </w:r>
+    </w:p>
+    <w:p>
+      <w:pPr>
+        <w:pStyle w:val="Normal"/>
+        <w:rPr>
+          <w:b w:val="false"/>
+          <w:b w:val="false"/>
+          <w:bCs w:val="false"/>
+          <w:color w:val="006600"/>
+          <w:u w:val="single"/>
+        </w:rPr>
+      </w:pPr>
+      <w:r>
+        <w:rPr>
+          <w:b w:val="false"/>
+          <w:bCs w:val="false"/>
+          <w:color w:val="006600"/>
+          <w:u w:val="none"/>
+        </w:rPr>
+        <w:t xml:space="preserve">    </w:t>
+      </w:r>
+      <w:r>
+        <w:rPr>
+          <w:b w:val="false"/>
+          <w:bCs w:val="false"/>
+          <w:color w:val="006600"/>
+          <w:u w:val="none"/>
+        </w:rPr>
+        <w:t>int getX()            {  return x; }</w:t>
+      </w:r>
+    </w:p>
+    <w:p>
+      <w:pPr>
+        <w:pStyle w:val="Normal"/>
+        <w:rPr>
+          <w:b w:val="false"/>
+          <w:b w:val="false"/>
+          <w:bCs w:val="false"/>
+          <w:color w:val="006600"/>
+          <w:u w:val="single"/>
+        </w:rPr>
+      </w:pPr>
+      <w:r>
+        <w:rPr>
+          <w:b w:val="false"/>
+          <w:bCs w:val="false"/>
+          <w:color w:val="006600"/>
+          <w:u w:val="none"/>
+        </w:rPr>
+        <w:t xml:space="preserve">    </w:t>
+      </w:r>
+      <w:r>
+        <w:rPr>
+          <w:b w:val="false"/>
+          <w:bCs w:val="false"/>
+          <w:color w:val="006600"/>
+          <w:u w:val="none"/>
+        </w:rPr>
+        <w:t>int getY()            {  return y; }</w:t>
+      </w:r>
+    </w:p>
+    <w:p>
+      <w:pPr>
+        <w:pStyle w:val="Normal"/>
+        <w:rPr>
+          <w:b w:val="false"/>
+          <w:b w:val="false"/>
+          <w:bCs w:val="false"/>
+          <w:color w:val="006600"/>
+          <w:u w:val="single"/>
+        </w:rPr>
+      </w:pPr>
+      <w:r>
+        <w:rPr>
+          <w:b w:val="false"/>
+          <w:bCs w:val="false"/>
+          <w:color w:val="006600"/>
+          <w:u w:val="none"/>
+        </w:rPr>
+        <w:t>};</w:t>
+      </w:r>
+    </w:p>
+    <w:p>
+      <w:pPr>
+        <w:pStyle w:val="Normal"/>
+        <w:rPr>
+          <w:u w:val="none"/>
+        </w:rPr>
+      </w:pPr>
+      <w:r>
+        <w:rPr>
+          <w:u w:val="none"/>
+        </w:rPr>
+      </w:r>
+    </w:p>
+    <w:p>
+      <w:pPr>
+        <w:pStyle w:val="Normal"/>
+        <w:rPr>
+          <w:b w:val="false"/>
+          <w:b w:val="false"/>
+          <w:bCs w:val="false"/>
+          <w:color w:val="006600"/>
+          <w:u w:val="single"/>
+        </w:rPr>
+      </w:pPr>
+      <w:r>
+        <w:rPr>
+          <w:b w:val="false"/>
+          <w:bCs w:val="false"/>
+          <w:color w:val="006600"/>
+          <w:u w:val="none"/>
+        </w:rPr>
+        <w:t>int main()</w:t>
+      </w:r>
+    </w:p>
+    <w:p>
+      <w:pPr>
+        <w:pStyle w:val="Normal"/>
+        <w:rPr>
+          <w:b w:val="false"/>
+          <w:b w:val="false"/>
+          <w:bCs w:val="false"/>
+          <w:color w:val="006600"/>
+          <w:u w:val="single"/>
+        </w:rPr>
+      </w:pPr>
+      <w:r>
+        <w:rPr>
+          <w:b w:val="false"/>
+          <w:bCs w:val="false"/>
+          <w:color w:val="006600"/>
+          <w:u w:val="none"/>
+        </w:rPr>
         <w:t>{</w:t>
       </w:r>
     </w:p>
@@ -3241,7 +3533,16 @@
           <w:color w:val="006600"/>
           <w:u w:val="none"/>
         </w:rPr>
-        <w:t>private:</w:t>
+        <w:t xml:space="preserve">    </w:t>
+      </w:r>
+      <w:r>
+        <w:rPr>
+          <w:b w:val="false"/>
+          <w:bCs w:val="false"/>
+          <w:color w:val="006600"/>
+          <w:u w:val="none"/>
+        </w:rPr>
+        <w:t xml:space="preserve">Point p1(10, 15); // Normal constructor is called here </w:t>
       </w:r>
     </w:p>
     <w:p>
@@ -3271,7 +3572,20 @@
           <w:color w:val="006600"/>
           <w:u w:val="none"/>
         </w:rPr>
-        <w:t>int x, y;</w:t>
+        <w:t xml:space="preserve">Point p2 = p1; // Copy constructor is called here </w:t>
+      </w:r>
+    </w:p>
+    <w:p>
+      <w:pPr>
+        <w:pStyle w:val="Normal"/>
+        <w:rPr>
+          <w:u w:val="none"/>
+        </w:rPr>
+      </w:pPr>
+      <w:r>
+        <w:rPr>
+          <w:u w:val="none"/>
+        </w:rPr>
       </w:r>
     </w:p>
     <w:p>
@@ -3292,7 +3606,16 @@
           <w:color w:val="006600"/>
           <w:u w:val="none"/>
         </w:rPr>
-        <w:t>public:</w:t>
+        <w:t xml:space="preserve">    </w:t>
+      </w:r>
+      <w:r>
+        <w:rPr>
+          <w:b w:val="false"/>
+          <w:bCs w:val="false"/>
+          <w:color w:val="006600"/>
+          <w:u w:val="none"/>
+        </w:rPr>
+        <w:t xml:space="preserve">// Let us access values assigned by constructors </w:t>
       </w:r>
     </w:p>
     <w:p>
@@ -3322,23 +3645,50 @@
           <w:color w:val="006600"/>
           <w:u w:val="none"/>
         </w:rPr>
-        <w:t>Point(int x1, int y1) { x = x1; y = y1; }</w:t>
-      </w:r>
-    </w:p>
-    <w:p>
-      <w:pPr>
-        <w:pStyle w:val="Normal"/>
-        <w:rPr>
-          <w:u w:val="none"/>
-        </w:rPr>
-      </w:pPr>
-      <w:r>
-        <w:rPr>
+        <w:t>cout &lt;&lt; "p1.x = " &lt;&lt; p1.getX() &lt;&lt; ", p1.y = " &lt;&lt; p1.getY();</w:t>
+      </w:r>
+    </w:p>
+    <w:p>
+      <w:pPr>
+        <w:pStyle w:val="Normal"/>
+        <w:rPr>
+          <w:b w:val="false"/>
           <w:b w:val="false"/>
           <w:bCs w:val="false"/>
           <w:color w:val="006600"/>
           <w:u w:val="single"/>
         </w:rPr>
+      </w:pPr>
+      <w:r>
+        <w:rPr>
+          <w:b w:val="false"/>
+          <w:bCs w:val="false"/>
+          <w:color w:val="006600"/>
+          <w:u w:val="none"/>
+        </w:rPr>
+        <w:t xml:space="preserve">    </w:t>
+      </w:r>
+      <w:r>
+        <w:rPr>
+          <w:b w:val="false"/>
+          <w:bCs w:val="false"/>
+          <w:color w:val="006600"/>
+          <w:u w:val="none"/>
+        </w:rPr>
+        <w:t>cout &lt;&lt; "\np2.x = " &lt;&lt; p2.getX() &lt;&lt; ", p2.y = " &lt;&lt; p2.getY() &lt;&lt; endl;</w:t>
+      </w:r>
+    </w:p>
+    <w:p>
+      <w:pPr>
+        <w:pStyle w:val="Normal"/>
+        <w:rPr>
+          <w:u w:val="none"/>
+        </w:rPr>
+      </w:pPr>
+      <w:r>
+        <w:rPr>
+          <w:u w:val="none"/>
+        </w:rPr>
       </w:r>
     </w:p>
     <w:p>
@@ -3368,7 +3718,7 @@
           <w:color w:val="006600"/>
           <w:u w:val="none"/>
         </w:rPr>
-        <w:t xml:space="preserve">// Copy constructor </w:t>
+        <w:t>return 0;</w:t>
       </w:r>
     </w:p>
     <w:p>
@@ -3389,403 +3739,6 @@
           <w:color w:val="006600"/>
           <w:u w:val="none"/>
         </w:rPr>
-        <w:t xml:space="preserve">    </w:t>
-      </w:r>
-      <w:r>
-        <w:rPr>
-          <w:b w:val="false"/>
-          <w:bCs w:val="false"/>
-          <w:color w:val="006600"/>
-          <w:u w:val="none"/>
-        </w:rPr>
-        <w:t>Point(const Point &amp;p2) {x = p2.x; y = p2.y; }</w:t>
-      </w:r>
-    </w:p>
-    <w:p>
-      <w:pPr>
-        <w:pStyle w:val="Normal"/>
-        <w:rPr>
-          <w:u w:val="none"/>
-        </w:rPr>
-      </w:pPr>
-      <w:r>
-        <w:rPr>
-          <w:b w:val="false"/>
-          <w:bCs w:val="false"/>
-          <w:color w:val="006600"/>
-          <w:u w:val="single"/>
-        </w:rPr>
-      </w:r>
-    </w:p>
-    <w:p>
-      <w:pPr>
-        <w:pStyle w:val="Normal"/>
-        <w:rPr>
-          <w:b w:val="false"/>
-          <w:b w:val="false"/>
-          <w:bCs w:val="false"/>
-          <w:color w:val="006600"/>
-          <w:u w:val="single"/>
-        </w:rPr>
-      </w:pPr>
-      <w:r>
-        <w:rPr>
-          <w:b w:val="false"/>
-          <w:bCs w:val="false"/>
-          <w:color w:val="006600"/>
-          <w:u w:val="none"/>
-        </w:rPr>
-        <w:t xml:space="preserve">    </w:t>
-      </w:r>
-      <w:r>
-        <w:rPr>
-          <w:b w:val="false"/>
-          <w:bCs w:val="false"/>
-          <w:color w:val="006600"/>
-          <w:u w:val="none"/>
-        </w:rPr>
-        <w:t>int getX()            {  return x; }</w:t>
-      </w:r>
-    </w:p>
-    <w:p>
-      <w:pPr>
-        <w:pStyle w:val="Normal"/>
-        <w:rPr>
-          <w:b w:val="false"/>
-          <w:b w:val="false"/>
-          <w:bCs w:val="false"/>
-          <w:color w:val="006600"/>
-          <w:u w:val="single"/>
-        </w:rPr>
-      </w:pPr>
-      <w:r>
-        <w:rPr>
-          <w:b w:val="false"/>
-          <w:bCs w:val="false"/>
-          <w:color w:val="006600"/>
-          <w:u w:val="none"/>
-        </w:rPr>
-        <w:t xml:space="preserve">    </w:t>
-      </w:r>
-      <w:r>
-        <w:rPr>
-          <w:b w:val="false"/>
-          <w:bCs w:val="false"/>
-          <w:color w:val="006600"/>
-          <w:u w:val="none"/>
-        </w:rPr>
-        <w:t>int getY()            {  return y; }</w:t>
-      </w:r>
-    </w:p>
-    <w:p>
-      <w:pPr>
-        <w:pStyle w:val="Normal"/>
-        <w:rPr>
-          <w:b w:val="false"/>
-          <w:b w:val="false"/>
-          <w:bCs w:val="false"/>
-          <w:color w:val="006600"/>
-          <w:u w:val="single"/>
-        </w:rPr>
-      </w:pPr>
-      <w:r>
-        <w:rPr>
-          <w:b w:val="false"/>
-          <w:bCs w:val="false"/>
-          <w:color w:val="006600"/>
-          <w:u w:val="none"/>
-        </w:rPr>
-        <w:t>};</w:t>
-      </w:r>
-    </w:p>
-    <w:p>
-      <w:pPr>
-        <w:pStyle w:val="Normal"/>
-        <w:rPr>
-          <w:u w:val="none"/>
-        </w:rPr>
-      </w:pPr>
-      <w:r>
-        <w:rPr>
-          <w:b w:val="false"/>
-          <w:bCs w:val="false"/>
-          <w:color w:val="006600"/>
-          <w:u w:val="single"/>
-        </w:rPr>
-      </w:r>
-    </w:p>
-    <w:p>
-      <w:pPr>
-        <w:pStyle w:val="Normal"/>
-        <w:rPr>
-          <w:b w:val="false"/>
-          <w:b w:val="false"/>
-          <w:bCs w:val="false"/>
-          <w:color w:val="006600"/>
-          <w:u w:val="single"/>
-        </w:rPr>
-      </w:pPr>
-      <w:r>
-        <w:rPr>
-          <w:b w:val="false"/>
-          <w:bCs w:val="false"/>
-          <w:color w:val="006600"/>
-          <w:u w:val="none"/>
-        </w:rPr>
-        <w:t>int main()</w:t>
-      </w:r>
-    </w:p>
-    <w:p>
-      <w:pPr>
-        <w:pStyle w:val="Normal"/>
-        <w:rPr>
-          <w:b w:val="false"/>
-          <w:b w:val="false"/>
-          <w:bCs w:val="false"/>
-          <w:color w:val="006600"/>
-          <w:u w:val="single"/>
-        </w:rPr>
-      </w:pPr>
-      <w:r>
-        <w:rPr>
-          <w:b w:val="false"/>
-          <w:bCs w:val="false"/>
-          <w:color w:val="006600"/>
-          <w:u w:val="none"/>
-        </w:rPr>
-        <w:t>{</w:t>
-      </w:r>
-    </w:p>
-    <w:p>
-      <w:pPr>
-        <w:pStyle w:val="Normal"/>
-        <w:rPr>
-          <w:b w:val="false"/>
-          <w:b w:val="false"/>
-          <w:bCs w:val="false"/>
-          <w:color w:val="006600"/>
-          <w:u w:val="single"/>
-        </w:rPr>
-      </w:pPr>
-      <w:r>
-        <w:rPr>
-          <w:b w:val="false"/>
-          <w:bCs w:val="false"/>
-          <w:color w:val="006600"/>
-          <w:u w:val="none"/>
-        </w:rPr>
-        <w:t xml:space="preserve">    </w:t>
-      </w:r>
-      <w:r>
-        <w:rPr>
-          <w:b w:val="false"/>
-          <w:bCs w:val="false"/>
-          <w:color w:val="006600"/>
-          <w:u w:val="none"/>
-        </w:rPr>
-        <w:t xml:space="preserve">Point p1(10, 15); // Normal constructor is called here </w:t>
-      </w:r>
-    </w:p>
-    <w:p>
-      <w:pPr>
-        <w:pStyle w:val="Normal"/>
-        <w:rPr>
-          <w:b w:val="false"/>
-          <w:b w:val="false"/>
-          <w:bCs w:val="false"/>
-          <w:color w:val="006600"/>
-          <w:u w:val="single"/>
-        </w:rPr>
-      </w:pPr>
-      <w:r>
-        <w:rPr>
-          <w:b w:val="false"/>
-          <w:bCs w:val="false"/>
-          <w:color w:val="006600"/>
-          <w:u w:val="none"/>
-        </w:rPr>
-        <w:t xml:space="preserve">    </w:t>
-      </w:r>
-      <w:r>
-        <w:rPr>
-          <w:b w:val="false"/>
-          <w:bCs w:val="false"/>
-          <w:color w:val="006600"/>
-          <w:u w:val="none"/>
-        </w:rPr>
-        <w:t xml:space="preserve">Point p2 = p1; // Copy constructor is called here </w:t>
-      </w:r>
-    </w:p>
-    <w:p>
-      <w:pPr>
-        <w:pStyle w:val="Normal"/>
-        <w:rPr>
-          <w:u w:val="none"/>
-        </w:rPr>
-      </w:pPr>
-      <w:r>
-        <w:rPr>
-          <w:b w:val="false"/>
-          <w:bCs w:val="false"/>
-          <w:color w:val="006600"/>
-          <w:u w:val="single"/>
-        </w:rPr>
-      </w:r>
-    </w:p>
-    <w:p>
-      <w:pPr>
-        <w:pStyle w:val="Normal"/>
-        <w:rPr>
-          <w:b w:val="false"/>
-          <w:b w:val="false"/>
-          <w:bCs w:val="false"/>
-          <w:color w:val="006600"/>
-          <w:u w:val="single"/>
-        </w:rPr>
-      </w:pPr>
-      <w:r>
-        <w:rPr>
-          <w:b w:val="false"/>
-          <w:bCs w:val="false"/>
-          <w:color w:val="006600"/>
-          <w:u w:val="none"/>
-        </w:rPr>
-        <w:t xml:space="preserve">    </w:t>
-      </w:r>
-      <w:r>
-        <w:rPr>
-          <w:b w:val="false"/>
-          <w:bCs w:val="false"/>
-          <w:color w:val="006600"/>
-          <w:u w:val="none"/>
-        </w:rPr>
-        <w:t xml:space="preserve">// Let us access values assigned by constructors </w:t>
-      </w:r>
-    </w:p>
-    <w:p>
-      <w:pPr>
-        <w:pStyle w:val="Normal"/>
-        <w:rPr>
-          <w:b w:val="false"/>
-          <w:b w:val="false"/>
-          <w:bCs w:val="false"/>
-          <w:color w:val="006600"/>
-          <w:u w:val="single"/>
-        </w:rPr>
-      </w:pPr>
-      <w:r>
-        <w:rPr>
-          <w:b w:val="false"/>
-          <w:bCs w:val="false"/>
-          <w:color w:val="006600"/>
-          <w:u w:val="none"/>
-        </w:rPr>
-        <w:t xml:space="preserve">    </w:t>
-      </w:r>
-      <w:r>
-        <w:rPr>
-          <w:b w:val="false"/>
-          <w:bCs w:val="false"/>
-          <w:color w:val="006600"/>
-          <w:u w:val="none"/>
-        </w:rPr>
-        <w:t>cout &lt;&lt; "p1.x = " &lt;&lt; p1.getX() &lt;&lt; ", p1.y = " &lt;&lt; p1.getY();</w:t>
-      </w:r>
-    </w:p>
-    <w:p>
-      <w:pPr>
-        <w:pStyle w:val="Normal"/>
-        <w:rPr>
-          <w:b w:val="false"/>
-          <w:b w:val="false"/>
-          <w:bCs w:val="false"/>
-          <w:color w:val="006600"/>
-          <w:u w:val="single"/>
-        </w:rPr>
-      </w:pPr>
-      <w:r>
-        <w:rPr>
-          <w:b w:val="false"/>
-          <w:bCs w:val="false"/>
-          <w:color w:val="006600"/>
-          <w:u w:val="none"/>
-        </w:rPr>
-        <w:t xml:space="preserve">    </w:t>
-      </w:r>
-      <w:r>
-        <w:rPr>
-          <w:b w:val="false"/>
-          <w:bCs w:val="false"/>
-          <w:color w:val="006600"/>
-          <w:u w:val="none"/>
-        </w:rPr>
-        <w:t>cout &lt;&lt; "\np2.x = " &lt;&lt; p2.getX() &lt;&lt; ", p2.y = " &lt;&lt; p2.getY() &lt;&lt; endl;</w:t>
-      </w:r>
-    </w:p>
-    <w:p>
-      <w:pPr>
-        <w:pStyle w:val="Normal"/>
-        <w:rPr>
-          <w:u w:val="none"/>
-        </w:rPr>
-      </w:pPr>
-      <w:r>
-        <w:rPr>
-          <w:b w:val="false"/>
-          <w:bCs w:val="false"/>
-          <w:color w:val="006600"/>
-          <w:u w:val="single"/>
-        </w:rPr>
-      </w:r>
-    </w:p>
-    <w:p>
-      <w:pPr>
-        <w:pStyle w:val="Normal"/>
-        <w:rPr>
-          <w:b w:val="false"/>
-          <w:b w:val="false"/>
-          <w:bCs w:val="false"/>
-          <w:color w:val="006600"/>
-          <w:u w:val="single"/>
-        </w:rPr>
-      </w:pPr>
-      <w:r>
-        <w:rPr>
-          <w:b w:val="false"/>
-          <w:bCs w:val="false"/>
-          <w:color w:val="006600"/>
-          <w:u w:val="none"/>
-        </w:rPr>
-        <w:t xml:space="preserve">    </w:t>
-      </w:r>
-      <w:r>
-        <w:rPr>
-          <w:b w:val="false"/>
-          <w:bCs w:val="false"/>
-          <w:color w:val="006600"/>
-          <w:u w:val="none"/>
-        </w:rPr>
-        <w:t>return 0;</w:t>
-      </w:r>
-    </w:p>
-    <w:p>
-      <w:pPr>
-        <w:pStyle w:val="Normal"/>
-        <w:rPr>
-          <w:b w:val="false"/>
-          <w:b w:val="false"/>
-          <w:bCs w:val="false"/>
-          <w:color w:val="006600"/>
-          <w:u w:val="single"/>
-        </w:rPr>
-      </w:pPr>
-      <w:r>
-        <w:rPr>
-          <w:b w:val="false"/>
-          <w:bCs w:val="false"/>
-          <w:color w:val="006600"/>
-          <w:u w:val="none"/>
-        </w:rPr>
         <w:t>}</w:t>
       </w:r>
     </w:p>
@@ -3798,24 +3751,20 @@
       </w:pPr>
       <w:r>
         <w:rPr>
-          <w:b w:val="false"/>
-          <w:bCs w:val="false"/>
-          <w:u w:val="single"/>
-        </w:rPr>
-      </w:r>
-    </w:p>
-    <w:p>
-      <w:pPr>
-        <w:pStyle w:val="Normal"/>
-        <w:rPr>
-          <w:u w:val="none"/>
-        </w:rPr>
-      </w:pPr>
-      <w:r>
-        <w:rPr>
-          <w:b w:val="false"/>
-          <w:bCs w:val="false"/>
-          <w:u w:val="single"/>
+          <w:u w:val="none"/>
+        </w:rPr>
+      </w:r>
+    </w:p>
+    <w:p>
+      <w:pPr>
+        <w:pStyle w:val="Normal"/>
+        <w:rPr>
+          <w:u w:val="none"/>
+        </w:rPr>
+      </w:pPr>
+      <w:r>
+        <w:rPr>
+          <w:u w:val="none"/>
         </w:rPr>
       </w:r>
     </w:p>
@@ -6942,7 +6891,9 @@
         </w:rPr>
       </w:pPr>
       <w:r>
-        <w:rPr/>
+        <w:rPr>
+          <w:u w:val="none"/>
+        </w:rPr>
       </w:r>
     </w:p>
     <w:p>
@@ -6980,7 +6931,9 @@
         </w:rPr>
       </w:pPr>
       <w:r>
-        <w:rPr/>
+        <w:rPr>
+          <w:u w:val="none"/>
+        </w:rPr>
       </w:r>
     </w:p>
     <w:p>
@@ -13391,6 +13344,7 @@
       <w:pgNumType w:fmt="decimal"/>
       <w:formProt w:val="false"/>
       <w:textDirection w:val="lrTb"/>
+      <w:docGrid w:type="default" w:linePitch="240" w:charSpace="4294961151"/>
     </w:sectPr>
   </w:body>
 </w:document>
@@ -13433,9 +13387,6 @@
       <w:lvlText w:val=""/>
       <w:lvlJc w:val="left"/>
       <w:pPr>
-        <w:tabs>
-          <w:tab w:val="num" w:pos="720"/>
-        </w:tabs>
         <w:ind w:left="720" w:hanging="720"/>
       </w:pPr>
     </w:lvl>
@@ -13447,9 +13398,6 @@
       <w:lvlText w:val=""/>
       <w:lvlJc w:val="left"/>
       <w:pPr>
-        <w:tabs>
-          <w:tab w:val="num" w:pos="864"/>
-        </w:tabs>
         <w:ind w:left="864" w:hanging="864"/>
       </w:pPr>
     </w:lvl>
@@ -13522,6 +13470,98 @@
   <w:abstractNum w:abstractNumId="2">
     <w:lvl w:ilvl="0">
       <w:start w:val="1"/>
+      <w:numFmt w:val="none"/>
+      <w:suff w:val="nothing"/>
+      <w:lvlText w:val=""/>
+      <w:lvlJc w:val="left"/>
+      <w:pPr>
+        <w:ind w:left="432" w:hanging="432"/>
+      </w:pPr>
+    </w:lvl>
+    <w:lvl w:ilvl="1">
+      <w:start w:val="1"/>
+      <w:numFmt w:val="none"/>
+      <w:suff w:val="nothing"/>
+      <w:lvlText w:val=""/>
+      <w:lvlJc w:val="left"/>
+      <w:pPr>
+        <w:ind w:left="576" w:hanging="576"/>
+      </w:pPr>
+    </w:lvl>
+    <w:lvl w:ilvl="2">
+      <w:start w:val="1"/>
+      <w:numFmt w:val="none"/>
+      <w:suff w:val="nothing"/>
+      <w:lvlText w:val=""/>
+      <w:lvlJc w:val="left"/>
+      <w:pPr>
+        <w:ind w:left="720" w:hanging="720"/>
+      </w:pPr>
+    </w:lvl>
+    <w:lvl w:ilvl="3">
+      <w:start w:val="1"/>
+      <w:numFmt w:val="none"/>
+      <w:suff w:val="nothing"/>
+      <w:lvlText w:val=""/>
+      <w:lvlJc w:val="left"/>
+      <w:pPr>
+        <w:ind w:left="864" w:hanging="864"/>
+      </w:pPr>
+    </w:lvl>
+    <w:lvl w:ilvl="4">
+      <w:start w:val="1"/>
+      <w:numFmt w:val="none"/>
+      <w:suff w:val="nothing"/>
+      <w:lvlText w:val=""/>
+      <w:lvlJc w:val="left"/>
+      <w:pPr>
+        <w:ind w:left="1008" w:hanging="1008"/>
+      </w:pPr>
+    </w:lvl>
+    <w:lvl w:ilvl="5">
+      <w:start w:val="1"/>
+      <w:numFmt w:val="none"/>
+      <w:suff w:val="nothing"/>
+      <w:lvlText w:val=""/>
+      <w:lvlJc w:val="left"/>
+      <w:pPr>
+        <w:ind w:left="1152" w:hanging="1152"/>
+      </w:pPr>
+    </w:lvl>
+    <w:lvl w:ilvl="6">
+      <w:start w:val="1"/>
+      <w:numFmt w:val="none"/>
+      <w:suff w:val="nothing"/>
+      <w:lvlText w:val=""/>
+      <w:lvlJc w:val="left"/>
+      <w:pPr>
+        <w:ind w:left="1296" w:hanging="1296"/>
+      </w:pPr>
+    </w:lvl>
+    <w:lvl w:ilvl="7">
+      <w:start w:val="1"/>
+      <w:numFmt w:val="none"/>
+      <w:suff w:val="nothing"/>
+      <w:lvlText w:val=""/>
+      <w:lvlJc w:val="left"/>
+      <w:pPr>
+        <w:ind w:left="1440" w:hanging="1440"/>
+      </w:pPr>
+    </w:lvl>
+    <w:lvl w:ilvl="8">
+      <w:start w:val="1"/>
+      <w:numFmt w:val="none"/>
+      <w:suff w:val="nothing"/>
+      <w:lvlText w:val=""/>
+      <w:lvlJc w:val="left"/>
+      <w:pPr>
+        <w:ind w:left="1584" w:hanging="1584"/>
+      </w:pPr>
+    </w:lvl>
+  </w:abstractNum>
+  <w:abstractNum w:abstractNumId="3">
+    <w:lvl w:ilvl="0">
+      <w:start w:val="1"/>
       <w:numFmt w:val="bullet"/>
       <w:lvlText w:val=""/>
       <w:lvlJc w:val="left"/>
@@ -13533,6 +13573,8 @@
       </w:pPr>
       <w:rPr>
         <w:rFonts w:ascii="Wingdings" w:hAnsi="Wingdings" w:cs="Wingdings" w:hint="default"/>
+        <w:b w:val="false"/>
+        <w:rFonts w:cs="Wingdings"/>
       </w:rPr>
     </w:lvl>
     <w:lvl w:ilvl="1">
@@ -13548,6 +13590,7 @@
       </w:pPr>
       <w:rPr>
         <w:rFonts w:ascii="Wingdings" w:hAnsi="Wingdings" w:cs="Wingdings" w:hint="default"/>
+        <w:rFonts w:cs="Wingdings"/>
       </w:rPr>
     </w:lvl>
     <w:lvl w:ilvl="2">
@@ -13563,6 +13606,7 @@
       </w:pPr>
       <w:rPr>
         <w:rFonts w:ascii="Wingdings" w:hAnsi="Wingdings" w:cs="Wingdings" w:hint="default"/>
+        <w:rFonts w:cs="Wingdings"/>
       </w:rPr>
     </w:lvl>
     <w:lvl w:ilvl="3">
@@ -13578,6 +13622,7 @@
       </w:pPr>
       <w:rPr>
         <w:rFonts w:ascii="Wingdings" w:hAnsi="Wingdings" w:cs="Wingdings" w:hint="default"/>
+        <w:rFonts w:cs="Wingdings"/>
       </w:rPr>
     </w:lvl>
     <w:lvl w:ilvl="4">
@@ -13593,6 +13638,7 @@
       </w:pPr>
       <w:rPr>
         <w:rFonts w:ascii="Wingdings" w:hAnsi="Wingdings" w:cs="Wingdings" w:hint="default"/>
+        <w:rFonts w:cs="Wingdings"/>
       </w:rPr>
     </w:lvl>
     <w:lvl w:ilvl="5">
@@ -13608,6 +13654,7 @@
       </w:pPr>
       <w:rPr>
         <w:rFonts w:ascii="Wingdings" w:hAnsi="Wingdings" w:cs="Wingdings" w:hint="default"/>
+        <w:rFonts w:cs="Wingdings"/>
       </w:rPr>
     </w:lvl>
     <w:lvl w:ilvl="6">
@@ -13623,6 +13670,7 @@
       </w:pPr>
       <w:rPr>
         <w:rFonts w:ascii="Wingdings" w:hAnsi="Wingdings" w:cs="Wingdings" w:hint="default"/>
+        <w:rFonts w:cs="Wingdings"/>
       </w:rPr>
     </w:lvl>
     <w:lvl w:ilvl="7">
@@ -13638,6 +13686,7 @@
       </w:pPr>
       <w:rPr>
         <w:rFonts w:ascii="Wingdings" w:hAnsi="Wingdings" w:cs="Wingdings" w:hint="default"/>
+        <w:rFonts w:cs="Wingdings"/>
       </w:rPr>
     </w:lvl>
     <w:lvl w:ilvl="8">
@@ -13653,6 +13702,7 @@
       </w:pPr>
       <w:rPr>
         <w:rFonts w:ascii="Wingdings" w:hAnsi="Wingdings" w:cs="Wingdings" w:hint="default"/>
+        <w:rFonts w:cs="Wingdings"/>
       </w:rPr>
     </w:lvl>
   </w:abstractNum>
@@ -13661,6 +13711,9 @@
   </w:num>
   <w:num w:numId="2">
     <w:abstractNumId w:val="2"/>
+  </w:num>
+  <w:num w:numId="3">
+    <w:abstractNumId w:val="3"/>
   </w:num>
 </w:numbering>
 </file>
@@ -13671,15 +13724,12 @@
     <w:rPrDefault>
       <w:rPr>
         <w:rFonts w:ascii="Liberation Serif" w:hAnsi="Liberation Serif" w:eastAsia="Noto Sans CJK SC Regular" w:cs="FreeSans"/>
-        <w:sz w:val="24"/>
         <w:szCs w:val="24"/>
         <w:lang w:val="en-IN" w:eastAsia="zh-CN" w:bidi="hi-IN"/>
       </w:rPr>
     </w:rPrDefault>
     <w:pPrDefault>
-      <w:pPr>
-        <w:widowControl/>
-      </w:pPr>
+      <w:pPr/>
     </w:pPrDefault>
   </w:docDefaults>
   <w:style w:type="paragraph" w:styleId="Normal">
@@ -13687,10 +13737,12 @@
     <w:qFormat/>
     <w:pPr>
       <w:widowControl/>
+      <w:bidi w:val="0"/>
+      <w:jc w:val="left"/>
     </w:pPr>
     <w:rPr>
       <w:rFonts w:ascii="Liberation Serif" w:hAnsi="Liberation Serif" w:eastAsia="Noto Sans CJK SC Regular" w:cs="FreeSans"/>
-      <w:color w:val="auto"/>
+      <w:color w:val="00000A"/>
       <w:sz w:val="24"/>
       <w:szCs w:val="24"/>
       <w:lang w:val="en-IN" w:eastAsia="zh-CN" w:bidi="hi-IN"/>
@@ -13699,7 +13751,6 @@
   <w:style w:type="paragraph" w:styleId="Heading3">
     <w:name w:val="Heading 3"/>
     <w:basedOn w:val="Heading"/>
-    <w:next w:val="TextBody"/>
     <w:qFormat/>
     <w:pPr>
       <w:numPr>
@@ -13721,7 +13772,6 @@
   <w:style w:type="paragraph" w:styleId="Heading4">
     <w:name w:val="Heading 4"/>
     <w:basedOn w:val="Heading"/>
-    <w:next w:val="TextBody"/>
     <w:qFormat/>
     <w:pPr>
       <w:numPr>
@@ -13768,6 +13818,70 @@
       <w:color w:val="000080"/>
       <w:u w:val="single"/>
       <w:lang w:val="zxx" w:eastAsia="zxx" w:bidi="zxx"/>
+    </w:rPr>
+  </w:style>
+  <w:style w:type="character" w:styleId="ListLabel1">
+    <w:name w:val="ListLabel 1"/>
+    <w:qFormat/>
+    <w:rPr>
+      <w:rFonts w:cs="Wingdings"/>
+      <w:b w:val="false"/>
+    </w:rPr>
+  </w:style>
+  <w:style w:type="character" w:styleId="ListLabel2">
+    <w:name w:val="ListLabel 2"/>
+    <w:qFormat/>
+    <w:rPr>
+      <w:rFonts w:cs="Wingdings"/>
+    </w:rPr>
+  </w:style>
+  <w:style w:type="character" w:styleId="ListLabel3">
+    <w:name w:val="ListLabel 3"/>
+    <w:qFormat/>
+    <w:rPr>
+      <w:rFonts w:cs="Wingdings"/>
+    </w:rPr>
+  </w:style>
+  <w:style w:type="character" w:styleId="ListLabel4">
+    <w:name w:val="ListLabel 4"/>
+    <w:qFormat/>
+    <w:rPr>
+      <w:rFonts w:cs="Wingdings"/>
+    </w:rPr>
+  </w:style>
+  <w:style w:type="character" w:styleId="ListLabel5">
+    <w:name w:val="ListLabel 5"/>
+    <w:qFormat/>
+    <w:rPr>
+      <w:rFonts w:cs="Wingdings"/>
+    </w:rPr>
+  </w:style>
+  <w:style w:type="character" w:styleId="ListLabel6">
+    <w:name w:val="ListLabel 6"/>
+    <w:qFormat/>
+    <w:rPr>
+      <w:rFonts w:cs="Wingdings"/>
+    </w:rPr>
+  </w:style>
+  <w:style w:type="character" w:styleId="ListLabel7">
+    <w:name w:val="ListLabel 7"/>
+    <w:qFormat/>
+    <w:rPr>
+      <w:rFonts w:cs="Wingdings"/>
+    </w:rPr>
+  </w:style>
+  <w:style w:type="character" w:styleId="ListLabel8">
+    <w:name w:val="ListLabel 8"/>
+    <w:qFormat/>
+    <w:rPr>
+      <w:rFonts w:cs="Wingdings"/>
+    </w:rPr>
+  </w:style>
+  <w:style w:type="character" w:styleId="ListLabel9">
+    <w:name w:val="ListLabel 9"/>
+    <w:qFormat/>
+    <w:rPr>
+      <w:rFonts w:cs="Wingdings"/>
     </w:rPr>
   </w:style>
   <w:style w:type="paragraph" w:styleId="Heading">

</xml_diff>